<commit_message>
first edits of proposal
</commit_message>
<xml_diff>
--- a/Docs/1. Planning/Proposal.docx
+++ b/Docs/1. Planning/Proposal.docx
@@ -7,7 +7,10 @@
         <w:pStyle w:val="Title"/>
       </w:pPr>
       <w:r>
-        <w:t>KnowledgeU</w:t>
+        <w:t>Quiz</w:t>
+      </w:r>
+      <w:r>
+        <w:t>U</w:t>
       </w:r>
     </w:p>
     <w:p>

</xml_diff>